<commit_message>
Vérification des fautes d'orthographe.
</commit_message>
<xml_diff>
--- a/Documentation/5.Abstract/A-TPI-leoluna-Rapport.docx
+++ b/Documentation/5.Abstract/A-TPI-leoluna-Rapport.docx
@@ -1,6 +1,6 @@
 
 <file path=word/document.xml><?xml version="1.0" encoding="utf-8"?>
-<w:document xmlns:wpc="http://schemas.microsoft.com/office/word/2010/wordprocessingCanvas" xmlns:cx="http://schemas.microsoft.com/office/drawing/2014/chartex" xmlns:cx1="http://schemas.microsoft.com/office/drawing/2015/9/8/chartex" xmlns:mc="http://schemas.openxmlformats.org/markup-compatibility/2006" xmlns:o="urn:schemas-microsoft-com:office:office" xmlns:r="http://schemas.openxmlformats.org/officeDocument/2006/relationships" xmlns:m="http://schemas.openxmlformats.org/officeDocument/2006/math" xmlns:v="urn:schemas-microsoft-com:vml" xmlns:wp14="http://schemas.microsoft.com/office/word/2010/wordprocessingDrawing" xmlns:wp="http://schemas.openxmlformats.org/drawingml/2006/wordprocessingDrawing" xmlns:w10="urn:schemas-microsoft-com:office:word" xmlns:w="http://schemas.openxmlformats.org/wordprocessingml/2006/main" xmlns:w14="http://schemas.microsoft.com/office/word/2010/wordml" xmlns:w15="http://schemas.microsoft.com/office/word/2012/wordml" xmlns:w16se="http://schemas.microsoft.com/office/word/2015/wordml/symex" xmlns:wpg="http://schemas.microsoft.com/office/word/2010/wordprocessingGroup" xmlns:wpi="http://schemas.microsoft.com/office/word/2010/wordprocessingInk" xmlns:wne="http://schemas.microsoft.com/office/word/2006/wordml" xmlns:wps="http://schemas.microsoft.com/office/word/2010/wordprocessingShape" mc:Ignorable="w14 w15 w16se wp14">
+<w:document xmlns:wpc="http://schemas.microsoft.com/office/word/2010/wordprocessingCanvas" xmlns:cx="http://schemas.microsoft.com/office/drawing/2014/chartex" xmlns:cx1="http://schemas.microsoft.com/office/drawing/2015/9/8/chartex" xmlns:cx2="http://schemas.microsoft.com/office/drawing/2015/10/21/chartex" xmlns:cx3="http://schemas.microsoft.com/office/drawing/2016/5/9/chartex" xmlns:cx4="http://schemas.microsoft.com/office/drawing/2016/5/10/chartex" xmlns:cx5="http://schemas.microsoft.com/office/drawing/2016/5/11/chartex" xmlns:cx6="http://schemas.microsoft.com/office/drawing/2016/5/12/chartex" xmlns:cx7="http://schemas.microsoft.com/office/drawing/2016/5/13/chartex" xmlns:cx8="http://schemas.microsoft.com/office/drawing/2016/5/14/chartex" xmlns:mc="http://schemas.openxmlformats.org/markup-compatibility/2006" xmlns:aink="http://schemas.microsoft.com/office/drawing/2016/ink" xmlns:am3d="http://schemas.microsoft.com/office/drawing/2017/model3d" xmlns:o="urn:schemas-microsoft-com:office:office" xmlns:r="http://schemas.openxmlformats.org/officeDocument/2006/relationships" xmlns:m="http://schemas.openxmlformats.org/officeDocument/2006/math" xmlns:v="urn:schemas-microsoft-com:vml" xmlns:wp14="http://schemas.microsoft.com/office/word/2010/wordprocessingDrawing" xmlns:wp="http://schemas.openxmlformats.org/drawingml/2006/wordprocessingDrawing" xmlns:w10="urn:schemas-microsoft-com:office:word" xmlns:w="http://schemas.openxmlformats.org/wordprocessingml/2006/main" xmlns:w14="http://schemas.microsoft.com/office/word/2010/wordml" xmlns:w15="http://schemas.microsoft.com/office/word/2012/wordml" xmlns:w16cex="http://schemas.microsoft.com/office/word/2018/wordml/cex" xmlns:w16cid="http://schemas.microsoft.com/office/word/2016/wordml/cid" xmlns:w16="http://schemas.microsoft.com/office/word/2018/wordml" xmlns:w16sdtdh="http://schemas.microsoft.com/office/word/2020/wordml/sdtdatahash" xmlns:w16se="http://schemas.microsoft.com/office/word/2015/wordml/symex" xmlns:wpg="http://schemas.microsoft.com/office/word/2010/wordprocessingGroup" xmlns:wpi="http://schemas.microsoft.com/office/word/2010/wordprocessingInk" xmlns:wne="http://schemas.microsoft.com/office/word/2006/wordml" xmlns:wps="http://schemas.microsoft.com/office/word/2010/wordprocessingShape" mc:Ignorable="w14 w15 w16se w16cid w16 w16cex w16sdtdh wp14">
   <w:body>
     <w:p>
       <w:pPr>
@@ -307,7 +307,21 @@
           <w:rFonts w:ascii="Century Gothic" w:hAnsi="Century Gothic"/>
           <w:sz w:val="20"/>
         </w:rPr>
-        <w:t xml:space="preserve"> a été créé via ce moyen.</w:t>
+        <w:t xml:space="preserve"> a été créé </w:t>
+      </w:r>
+      <w:r>
+        <w:rPr>
+          <w:rFonts w:ascii="Century Gothic" w:hAnsi="Century Gothic"/>
+          <w:sz w:val="20"/>
+        </w:rPr>
+        <w:t>par</w:t>
+      </w:r>
+      <w:r>
+        <w:rPr>
+          <w:rFonts w:ascii="Century Gothic" w:hAnsi="Century Gothic"/>
+          <w:sz w:val="20"/>
+        </w:rPr>
+        <w:t xml:space="preserve"> ce moyen.</w:t>
       </w:r>
       <w:r>
         <w:rPr>
@@ -507,7 +521,7 @@
           <w:rFonts w:ascii="Century Gothic" w:hAnsi="Century Gothic"/>
           <w:sz w:val="20"/>
         </w:rPr>
-        <w:t xml:space="preserve">Lorsque l’utilisateur décide de lancer la fusion, une barre de chargement lui permet de savoir à où en est le processus. </w:t>
+        <w:t xml:space="preserve">Lorsque l’utilisateur décide de lancer la fusion, une barre de chargement lui permet de savoir où en est le processus. </w:t>
       </w:r>
     </w:p>
     <w:p>
@@ -523,7 +537,28 @@
           <w:rFonts w:ascii="Century Gothic" w:hAnsi="Century Gothic"/>
           <w:sz w:val="20"/>
         </w:rPr>
-        <w:t>Le programme analyse chaque fichier et en ressort tous les événements contenus. A chaque fois qu’un événement est trouvé il est ajouté à un calendrier</w:t>
+        <w:t xml:space="preserve">Le programme analyse chaque fichier et en ressort tous les événements contenus. A chaque fois qu’un événement est trouvé il est ajouté </w:t>
+      </w:r>
+      <w:r>
+        <w:rPr>
+          <w:rFonts w:ascii="Century Gothic" w:hAnsi="Century Gothic"/>
+          <w:sz w:val="20"/>
+        </w:rPr>
+        <w:t xml:space="preserve">au </w:t>
+      </w:r>
+      <w:r>
+        <w:rPr>
+          <w:rFonts w:ascii="Century Gothic" w:hAnsi="Century Gothic"/>
+          <w:sz w:val="20"/>
+        </w:rPr>
+        <w:t>calendrier</w:t>
+      </w:r>
+      <w:r>
+        <w:rPr>
+          <w:rFonts w:ascii="Century Gothic" w:hAnsi="Century Gothic"/>
+          <w:sz w:val="20"/>
+        </w:rPr>
+        <w:t xml:space="preserve"> final</w:t>
       </w:r>
       <w:r>
         <w:rPr>
@@ -531,43 +566,21 @@
           <w:sz w:val="20"/>
         </w:rPr>
         <w:t>. Celui-ci contiendra tous les événements des fichiers importés. C’est ce qui permet de les fusionner.</w:t>
+      </w:r>
+      <w:r>
+        <w:rPr>
+          <w:rFonts w:ascii="Century Gothic" w:hAnsi="Century Gothic"/>
+          <w:sz w:val="20"/>
+        </w:rPr>
+        <w:t xml:space="preserve"> Le résultat est disponible pour l’exportation.</w:t>
       </w:r>
     </w:p>
     <w:p>
       <w:pPr>
-        <w:spacing w:after="120"/>
-        <w:rPr>
-          <w:rFonts w:ascii="Century Gothic" w:hAnsi="Century Gothic"/>
-          <w:sz w:val="20"/>
-        </w:rPr>
-      </w:pPr>
-      <w:r>
-        <w:rPr>
-          <w:rFonts w:ascii="Century Gothic" w:hAnsi="Century Gothic"/>
-          <w:sz w:val="20"/>
-        </w:rPr>
-        <w:t xml:space="preserve">Lorsque </w:t>
-      </w:r>
-      <w:r>
-        <w:rPr>
-          <w:rFonts w:ascii="Century Gothic" w:hAnsi="Century Gothic"/>
-          <w:sz w:val="20"/>
-        </w:rPr>
-        <w:t>l’opération est terminée, l’utilisateur peut choisir un emplacement où stocker le calendrier</w:t>
-      </w:r>
-      <w:r>
-        <w:rPr>
-          <w:rFonts w:ascii="Century Gothic" w:hAnsi="Century Gothic"/>
-          <w:sz w:val="20"/>
-        </w:rPr>
-        <w:t xml:space="preserve"> final</w:t>
-      </w:r>
-      <w:r>
-        <w:rPr>
-          <w:rFonts w:ascii="Century Gothic" w:hAnsi="Century Gothic"/>
-          <w:sz w:val="20"/>
-        </w:rPr>
-        <w:t>.</w:t>
+        <w:pStyle w:val="Titre2"/>
+      </w:pPr>
+      <w:r>
+        <w:t>Améliorations</w:t>
       </w:r>
     </w:p>
     <w:p>
@@ -578,29 +591,26 @@
           <w:sz w:val="20"/>
         </w:rPr>
       </w:pPr>
-    </w:p>
-    <w:p>
-      <w:pPr>
-        <w:pStyle w:val="Titre2"/>
-      </w:pPr>
-      <w:r>
-        <w:t>Améliorations</w:t>
-      </w:r>
-    </w:p>
-    <w:p>
-      <w:pPr>
-        <w:spacing w:after="120"/>
-        <w:rPr>
-          <w:rFonts w:ascii="Century Gothic" w:hAnsi="Century Gothic"/>
-          <w:sz w:val="20"/>
-        </w:rPr>
-      </w:pPr>
-      <w:r>
-        <w:rPr>
-          <w:rFonts w:ascii="Century Gothic" w:hAnsi="Century Gothic"/>
-          <w:sz w:val="20"/>
-        </w:rPr>
-        <w:t>Le programme a atteint ses objectifs, malgré tout il serait possible d’y améliorer certains points :</w:t>
+      <w:r>
+        <w:rPr>
+          <w:rFonts w:ascii="Century Gothic" w:hAnsi="Century Gothic"/>
+          <w:sz w:val="20"/>
+        </w:rPr>
+        <w:t xml:space="preserve">Le programme a atteint ses objectifs, malgré tout il serait possible d’y </w:t>
+      </w:r>
+      <w:r>
+        <w:rPr>
+          <w:rFonts w:ascii="Century Gothic" w:hAnsi="Century Gothic"/>
+          <w:sz w:val="20"/>
+        </w:rPr>
+        <w:t>apporter quelques améliorations</w:t>
+      </w:r>
+      <w:r>
+        <w:rPr>
+          <w:rFonts w:ascii="Century Gothic" w:hAnsi="Century Gothic"/>
+          <w:sz w:val="20"/>
+        </w:rPr>
+        <w:t> :</w:t>
       </w:r>
     </w:p>
     <w:p>
@@ -628,16 +638,7 @@
           <w:rFonts w:ascii="Century Gothic" w:hAnsi="Century Gothic"/>
           <w:sz w:val="20"/>
         </w:rPr>
-        <w:t>, ainsi il</w:t>
-      </w:r>
-      <w:bookmarkStart w:id="0" w:name="_GoBack"/>
-      <w:bookmarkEnd w:id="0"/>
-      <w:r>
-        <w:rPr>
-          <w:rFonts w:ascii="Century Gothic" w:hAnsi="Century Gothic"/>
-          <w:sz w:val="20"/>
-        </w:rPr>
-        <w:t xml:space="preserve"> sera plus facile de fusionner de très gros calendriers. (Exemple : 10</w:t>
+        <w:t>, ainsi il sera plus facile de fusionner de très gros calendriers. (Exemple : 10</w:t>
       </w:r>
       <w:r>
         <w:rPr>
@@ -830,7 +831,7 @@
 </file>
 
 <file path=word/endnotes.xml><?xml version="1.0" encoding="utf-8"?>
-<w:endnotes xmlns:wpc="http://schemas.microsoft.com/office/word/2010/wordprocessingCanvas" xmlns:cx="http://schemas.microsoft.com/office/drawing/2014/chartex" xmlns:cx1="http://schemas.microsoft.com/office/drawing/2015/9/8/chartex" xmlns:mc="http://schemas.openxmlformats.org/markup-compatibility/2006" xmlns:o="urn:schemas-microsoft-com:office:office" xmlns:r="http://schemas.openxmlformats.org/officeDocument/2006/relationships" xmlns:m="http://schemas.openxmlformats.org/officeDocument/2006/math" xmlns:v="urn:schemas-microsoft-com:vml" xmlns:wp14="http://schemas.microsoft.com/office/word/2010/wordprocessingDrawing" xmlns:wp="http://schemas.openxmlformats.org/drawingml/2006/wordprocessingDrawing" xmlns:w10="urn:schemas-microsoft-com:office:word" xmlns:w="http://schemas.openxmlformats.org/wordprocessingml/2006/main" xmlns:w14="http://schemas.microsoft.com/office/word/2010/wordml" xmlns:w15="http://schemas.microsoft.com/office/word/2012/wordml" xmlns:w16se="http://schemas.microsoft.com/office/word/2015/wordml/symex" xmlns:wpg="http://schemas.microsoft.com/office/word/2010/wordprocessingGroup" xmlns:wpi="http://schemas.microsoft.com/office/word/2010/wordprocessingInk" xmlns:wne="http://schemas.microsoft.com/office/word/2006/wordml" xmlns:wps="http://schemas.microsoft.com/office/word/2010/wordprocessingShape" mc:Ignorable="w14 w15 w16se wp14">
+<w:endnotes xmlns:wpc="http://schemas.microsoft.com/office/word/2010/wordprocessingCanvas" xmlns:cx="http://schemas.microsoft.com/office/drawing/2014/chartex" xmlns:cx1="http://schemas.microsoft.com/office/drawing/2015/9/8/chartex" xmlns:cx2="http://schemas.microsoft.com/office/drawing/2015/10/21/chartex" xmlns:cx3="http://schemas.microsoft.com/office/drawing/2016/5/9/chartex" xmlns:cx4="http://schemas.microsoft.com/office/drawing/2016/5/10/chartex" xmlns:cx5="http://schemas.microsoft.com/office/drawing/2016/5/11/chartex" xmlns:cx6="http://schemas.microsoft.com/office/drawing/2016/5/12/chartex" xmlns:cx7="http://schemas.microsoft.com/office/drawing/2016/5/13/chartex" xmlns:cx8="http://schemas.microsoft.com/office/drawing/2016/5/14/chartex" xmlns:mc="http://schemas.openxmlformats.org/markup-compatibility/2006" xmlns:aink="http://schemas.microsoft.com/office/drawing/2016/ink" xmlns:am3d="http://schemas.microsoft.com/office/drawing/2017/model3d" xmlns:o="urn:schemas-microsoft-com:office:office" xmlns:r="http://schemas.openxmlformats.org/officeDocument/2006/relationships" xmlns:m="http://schemas.openxmlformats.org/officeDocument/2006/math" xmlns:v="urn:schemas-microsoft-com:vml" xmlns:wp14="http://schemas.microsoft.com/office/word/2010/wordprocessingDrawing" xmlns:wp="http://schemas.openxmlformats.org/drawingml/2006/wordprocessingDrawing" xmlns:w10="urn:schemas-microsoft-com:office:word" xmlns:w="http://schemas.openxmlformats.org/wordprocessingml/2006/main" xmlns:w14="http://schemas.microsoft.com/office/word/2010/wordml" xmlns:w15="http://schemas.microsoft.com/office/word/2012/wordml" xmlns:w16cex="http://schemas.microsoft.com/office/word/2018/wordml/cex" xmlns:w16cid="http://schemas.microsoft.com/office/word/2016/wordml/cid" xmlns:w16="http://schemas.microsoft.com/office/word/2018/wordml" xmlns:w16sdtdh="http://schemas.microsoft.com/office/word/2020/wordml/sdtdatahash" xmlns:w16se="http://schemas.microsoft.com/office/word/2015/wordml/symex" xmlns:wpg="http://schemas.microsoft.com/office/word/2010/wordprocessingGroup" xmlns:wpi="http://schemas.microsoft.com/office/word/2010/wordprocessingInk" xmlns:wne="http://schemas.microsoft.com/office/word/2006/wordml" xmlns:wps="http://schemas.microsoft.com/office/word/2010/wordprocessingShape" mc:Ignorable="w14 w15 w16se w16cid w16 w16cex w16sdtdh wp14">
   <w:endnote w:type="separator" w:id="-1">
     <w:p>
       <w:r>
@@ -849,7 +850,7 @@
 </file>
 
 <file path=word/footer1.xml><?xml version="1.0" encoding="utf-8"?>
-<w:ftr xmlns:wpc="http://schemas.microsoft.com/office/word/2010/wordprocessingCanvas" xmlns:cx="http://schemas.microsoft.com/office/drawing/2014/chartex" xmlns:cx1="http://schemas.microsoft.com/office/drawing/2015/9/8/chartex" xmlns:mc="http://schemas.openxmlformats.org/markup-compatibility/2006" xmlns:o="urn:schemas-microsoft-com:office:office" xmlns:r="http://schemas.openxmlformats.org/officeDocument/2006/relationships" xmlns:m="http://schemas.openxmlformats.org/officeDocument/2006/math" xmlns:v="urn:schemas-microsoft-com:vml" xmlns:wp14="http://schemas.microsoft.com/office/word/2010/wordprocessingDrawing" xmlns:wp="http://schemas.openxmlformats.org/drawingml/2006/wordprocessingDrawing" xmlns:w10="urn:schemas-microsoft-com:office:word" xmlns:w="http://schemas.openxmlformats.org/wordprocessingml/2006/main" xmlns:w14="http://schemas.microsoft.com/office/word/2010/wordml" xmlns:w15="http://schemas.microsoft.com/office/word/2012/wordml" xmlns:w16se="http://schemas.microsoft.com/office/word/2015/wordml/symex" xmlns:wpg="http://schemas.microsoft.com/office/word/2010/wordprocessingGroup" xmlns:wpi="http://schemas.microsoft.com/office/word/2010/wordprocessingInk" xmlns:wne="http://schemas.microsoft.com/office/word/2006/wordml" xmlns:wps="http://schemas.microsoft.com/office/word/2010/wordprocessingShape" mc:Ignorable="w14 w15 w16se wp14">
+<w:ftr xmlns:wpc="http://schemas.microsoft.com/office/word/2010/wordprocessingCanvas" xmlns:cx="http://schemas.microsoft.com/office/drawing/2014/chartex" xmlns:cx1="http://schemas.microsoft.com/office/drawing/2015/9/8/chartex" xmlns:cx2="http://schemas.microsoft.com/office/drawing/2015/10/21/chartex" xmlns:cx3="http://schemas.microsoft.com/office/drawing/2016/5/9/chartex" xmlns:cx4="http://schemas.microsoft.com/office/drawing/2016/5/10/chartex" xmlns:cx5="http://schemas.microsoft.com/office/drawing/2016/5/11/chartex" xmlns:cx6="http://schemas.microsoft.com/office/drawing/2016/5/12/chartex" xmlns:cx7="http://schemas.microsoft.com/office/drawing/2016/5/13/chartex" xmlns:cx8="http://schemas.microsoft.com/office/drawing/2016/5/14/chartex" xmlns:mc="http://schemas.openxmlformats.org/markup-compatibility/2006" xmlns:aink="http://schemas.microsoft.com/office/drawing/2016/ink" xmlns:am3d="http://schemas.microsoft.com/office/drawing/2017/model3d" xmlns:o="urn:schemas-microsoft-com:office:office" xmlns:r="http://schemas.openxmlformats.org/officeDocument/2006/relationships" xmlns:m="http://schemas.openxmlformats.org/officeDocument/2006/math" xmlns:v="urn:schemas-microsoft-com:vml" xmlns:wp14="http://schemas.microsoft.com/office/word/2010/wordprocessingDrawing" xmlns:wp="http://schemas.openxmlformats.org/drawingml/2006/wordprocessingDrawing" xmlns:w10="urn:schemas-microsoft-com:office:word" xmlns:w="http://schemas.openxmlformats.org/wordprocessingml/2006/main" xmlns:w14="http://schemas.microsoft.com/office/word/2010/wordml" xmlns:w15="http://schemas.microsoft.com/office/word/2012/wordml" xmlns:w16cex="http://schemas.microsoft.com/office/word/2018/wordml/cex" xmlns:w16cid="http://schemas.microsoft.com/office/word/2016/wordml/cid" xmlns:w16="http://schemas.microsoft.com/office/word/2018/wordml" xmlns:w16sdtdh="http://schemas.microsoft.com/office/word/2020/wordml/sdtdatahash" xmlns:w16se="http://schemas.microsoft.com/office/word/2015/wordml/symex" xmlns:wpg="http://schemas.microsoft.com/office/word/2010/wordprocessingGroup" xmlns:wpi="http://schemas.microsoft.com/office/word/2010/wordprocessingInk" xmlns:wne="http://schemas.microsoft.com/office/word/2006/wordml" xmlns:wps="http://schemas.microsoft.com/office/word/2010/wordprocessingShape" mc:Ignorable="w14 w15 w16se w16cid w16 w16cex w16sdtdh wp14">
   <w:tbl>
     <w:tblPr>
       <w:tblW w:w="5000" w:type="pct"/>
@@ -983,7 +984,7 @@
 </file>
 
 <file path=word/footnotes.xml><?xml version="1.0" encoding="utf-8"?>
-<w:footnotes xmlns:wpc="http://schemas.microsoft.com/office/word/2010/wordprocessingCanvas" xmlns:cx="http://schemas.microsoft.com/office/drawing/2014/chartex" xmlns:cx1="http://schemas.microsoft.com/office/drawing/2015/9/8/chartex" xmlns:mc="http://schemas.openxmlformats.org/markup-compatibility/2006" xmlns:o="urn:schemas-microsoft-com:office:office" xmlns:r="http://schemas.openxmlformats.org/officeDocument/2006/relationships" xmlns:m="http://schemas.openxmlformats.org/officeDocument/2006/math" xmlns:v="urn:schemas-microsoft-com:vml" xmlns:wp14="http://schemas.microsoft.com/office/word/2010/wordprocessingDrawing" xmlns:wp="http://schemas.openxmlformats.org/drawingml/2006/wordprocessingDrawing" xmlns:w10="urn:schemas-microsoft-com:office:word" xmlns:w="http://schemas.openxmlformats.org/wordprocessingml/2006/main" xmlns:w14="http://schemas.microsoft.com/office/word/2010/wordml" xmlns:w15="http://schemas.microsoft.com/office/word/2012/wordml" xmlns:w16se="http://schemas.microsoft.com/office/word/2015/wordml/symex" xmlns:wpg="http://schemas.microsoft.com/office/word/2010/wordprocessingGroup" xmlns:wpi="http://schemas.microsoft.com/office/word/2010/wordprocessingInk" xmlns:wne="http://schemas.microsoft.com/office/word/2006/wordml" xmlns:wps="http://schemas.microsoft.com/office/word/2010/wordprocessingShape" mc:Ignorable="w14 w15 w16se wp14">
+<w:footnotes xmlns:wpc="http://schemas.microsoft.com/office/word/2010/wordprocessingCanvas" xmlns:cx="http://schemas.microsoft.com/office/drawing/2014/chartex" xmlns:cx1="http://schemas.microsoft.com/office/drawing/2015/9/8/chartex" xmlns:cx2="http://schemas.microsoft.com/office/drawing/2015/10/21/chartex" xmlns:cx3="http://schemas.microsoft.com/office/drawing/2016/5/9/chartex" xmlns:cx4="http://schemas.microsoft.com/office/drawing/2016/5/10/chartex" xmlns:cx5="http://schemas.microsoft.com/office/drawing/2016/5/11/chartex" xmlns:cx6="http://schemas.microsoft.com/office/drawing/2016/5/12/chartex" xmlns:cx7="http://schemas.microsoft.com/office/drawing/2016/5/13/chartex" xmlns:cx8="http://schemas.microsoft.com/office/drawing/2016/5/14/chartex" xmlns:mc="http://schemas.openxmlformats.org/markup-compatibility/2006" xmlns:aink="http://schemas.microsoft.com/office/drawing/2016/ink" xmlns:am3d="http://schemas.microsoft.com/office/drawing/2017/model3d" xmlns:o="urn:schemas-microsoft-com:office:office" xmlns:r="http://schemas.openxmlformats.org/officeDocument/2006/relationships" xmlns:m="http://schemas.openxmlformats.org/officeDocument/2006/math" xmlns:v="urn:schemas-microsoft-com:vml" xmlns:wp14="http://schemas.microsoft.com/office/word/2010/wordprocessingDrawing" xmlns:wp="http://schemas.openxmlformats.org/drawingml/2006/wordprocessingDrawing" xmlns:w10="urn:schemas-microsoft-com:office:word" xmlns:w="http://schemas.openxmlformats.org/wordprocessingml/2006/main" xmlns:w14="http://schemas.microsoft.com/office/word/2010/wordml" xmlns:w15="http://schemas.microsoft.com/office/word/2012/wordml" xmlns:w16cex="http://schemas.microsoft.com/office/word/2018/wordml/cex" xmlns:w16cid="http://schemas.microsoft.com/office/word/2016/wordml/cid" xmlns:w16="http://schemas.microsoft.com/office/word/2018/wordml" xmlns:w16sdtdh="http://schemas.microsoft.com/office/word/2020/wordml/sdtdatahash" xmlns:w16se="http://schemas.microsoft.com/office/word/2015/wordml/symex" xmlns:wpg="http://schemas.microsoft.com/office/word/2010/wordprocessingGroup" xmlns:wpi="http://schemas.microsoft.com/office/word/2010/wordprocessingInk" xmlns:wne="http://schemas.microsoft.com/office/word/2006/wordml" xmlns:wps="http://schemas.microsoft.com/office/word/2010/wordprocessingShape" mc:Ignorable="w14 w15 w16se w16cid w16 w16cex w16sdtdh wp14">
   <w:footnote w:type="separator" w:id="-1">
     <w:p>
       <w:r>
@@ -1002,7 +1003,7 @@
 </file>
 
 <file path=word/header1.xml><?xml version="1.0" encoding="utf-8"?>
-<w:hdr xmlns:wpc="http://schemas.microsoft.com/office/word/2010/wordprocessingCanvas" xmlns:cx="http://schemas.microsoft.com/office/drawing/2014/chartex" xmlns:cx1="http://schemas.microsoft.com/office/drawing/2015/9/8/chartex" xmlns:mc="http://schemas.openxmlformats.org/markup-compatibility/2006" xmlns:o="urn:schemas-microsoft-com:office:office" xmlns:r="http://schemas.openxmlformats.org/officeDocument/2006/relationships" xmlns:m="http://schemas.openxmlformats.org/officeDocument/2006/math" xmlns:v="urn:schemas-microsoft-com:vml" xmlns:wp14="http://schemas.microsoft.com/office/word/2010/wordprocessingDrawing" xmlns:wp="http://schemas.openxmlformats.org/drawingml/2006/wordprocessingDrawing" xmlns:w10="urn:schemas-microsoft-com:office:word" xmlns:w="http://schemas.openxmlformats.org/wordprocessingml/2006/main" xmlns:w14="http://schemas.microsoft.com/office/word/2010/wordml" xmlns:w15="http://schemas.microsoft.com/office/word/2012/wordml" xmlns:w16se="http://schemas.microsoft.com/office/word/2015/wordml/symex" xmlns:wpg="http://schemas.microsoft.com/office/word/2010/wordprocessingGroup" xmlns:wpi="http://schemas.microsoft.com/office/word/2010/wordprocessingInk" xmlns:wne="http://schemas.microsoft.com/office/word/2006/wordml" xmlns:wps="http://schemas.microsoft.com/office/word/2010/wordprocessingShape" mc:Ignorable="w14 w15 w16se wp14">
+<w:hdr xmlns:wpc="http://schemas.microsoft.com/office/word/2010/wordprocessingCanvas" xmlns:cx="http://schemas.microsoft.com/office/drawing/2014/chartex" xmlns:cx1="http://schemas.microsoft.com/office/drawing/2015/9/8/chartex" xmlns:cx2="http://schemas.microsoft.com/office/drawing/2015/10/21/chartex" xmlns:cx3="http://schemas.microsoft.com/office/drawing/2016/5/9/chartex" xmlns:cx4="http://schemas.microsoft.com/office/drawing/2016/5/10/chartex" xmlns:cx5="http://schemas.microsoft.com/office/drawing/2016/5/11/chartex" xmlns:cx6="http://schemas.microsoft.com/office/drawing/2016/5/12/chartex" xmlns:cx7="http://schemas.microsoft.com/office/drawing/2016/5/13/chartex" xmlns:cx8="http://schemas.microsoft.com/office/drawing/2016/5/14/chartex" xmlns:mc="http://schemas.openxmlformats.org/markup-compatibility/2006" xmlns:aink="http://schemas.microsoft.com/office/drawing/2016/ink" xmlns:am3d="http://schemas.microsoft.com/office/drawing/2017/model3d" xmlns:o="urn:schemas-microsoft-com:office:office" xmlns:r="http://schemas.openxmlformats.org/officeDocument/2006/relationships" xmlns:m="http://schemas.openxmlformats.org/officeDocument/2006/math" xmlns:v="urn:schemas-microsoft-com:vml" xmlns:wp14="http://schemas.microsoft.com/office/word/2010/wordprocessingDrawing" xmlns:wp="http://schemas.openxmlformats.org/drawingml/2006/wordprocessingDrawing" xmlns:w10="urn:schemas-microsoft-com:office:word" xmlns:w="http://schemas.openxmlformats.org/wordprocessingml/2006/main" xmlns:w14="http://schemas.microsoft.com/office/word/2010/wordml" xmlns:w15="http://schemas.microsoft.com/office/word/2012/wordml" xmlns:w16cex="http://schemas.microsoft.com/office/word/2018/wordml/cex" xmlns:w16cid="http://schemas.microsoft.com/office/word/2016/wordml/cid" xmlns:w16="http://schemas.microsoft.com/office/word/2018/wordml" xmlns:w16sdtdh="http://schemas.microsoft.com/office/word/2020/wordml/sdtdatahash" xmlns:w16se="http://schemas.microsoft.com/office/word/2015/wordml/symex" xmlns:wpg="http://schemas.microsoft.com/office/word/2010/wordprocessingGroup" xmlns:wpi="http://schemas.microsoft.com/office/word/2010/wordprocessingInk" xmlns:wne="http://schemas.microsoft.com/office/word/2006/wordml" xmlns:wps="http://schemas.microsoft.com/office/word/2010/wordprocessingShape" mc:Ignorable="w14 w15 w16se w16cid w16 w16cex w16sdtdh wp14">
   <w:tbl>
     <w:tblPr>
       <w:tblW w:w="5000" w:type="pct"/>
@@ -1090,7 +1091,7 @@
                   <w:lang w:val="fr-CH" w:eastAsia="fr-CH"/>
                 </w:rPr>
                 <w:drawing>
-                  <wp:inline distT="0" distB="0" distL="0" distR="0" wp14:anchorId="5AD33C9B" wp14:editId="74C8E085">
+                  <wp:inline distT="0" distB="0" distL="0" distR="0" wp14:anchorId="367A4BCA" wp14:editId="0CBA4520">
                     <wp:extent cx="207010" cy="198120"/>
                     <wp:effectExtent l="19050" t="0" r="2540" b="0"/>
                     <wp:docPr id="10" name="Image 10" descr="vIso9001-2000SGS"/>
@@ -1180,7 +1181,7 @@
                   <w:lang w:val="fr-CH" w:eastAsia="fr-CH"/>
                 </w:rPr>
                 <w:drawing>
-                  <wp:inline distT="0" distB="0" distL="0" distR="0" wp14:anchorId="595A42D4" wp14:editId="76C2AA3C">
+                  <wp:inline distT="0" distB="0" distL="0" distR="0" wp14:anchorId="60FA8DB4" wp14:editId="071B0B42">
                     <wp:extent cx="1259205" cy="387985"/>
                     <wp:effectExtent l="19050" t="0" r="0" b="0"/>
                     <wp:docPr id="11" name="Image 11" descr="Logo_entete"/>
@@ -1240,7 +1241,7 @@
 </file>
 
 <file path=word/numbering.xml><?xml version="1.0" encoding="utf-8"?>
-<w:numbering xmlns:wpc="http://schemas.microsoft.com/office/word/2010/wordprocessingCanvas" xmlns:cx="http://schemas.microsoft.com/office/drawing/2014/chartex" xmlns:cx1="http://schemas.microsoft.com/office/drawing/2015/9/8/chartex" xmlns:mc="http://schemas.openxmlformats.org/markup-compatibility/2006" xmlns:o="urn:schemas-microsoft-com:office:office" xmlns:r="http://schemas.openxmlformats.org/officeDocument/2006/relationships" xmlns:m="http://schemas.openxmlformats.org/officeDocument/2006/math" xmlns:v="urn:schemas-microsoft-com:vml" xmlns:wp14="http://schemas.microsoft.com/office/word/2010/wordprocessingDrawing" xmlns:wp="http://schemas.openxmlformats.org/drawingml/2006/wordprocessingDrawing" xmlns:w10="urn:schemas-microsoft-com:office:word" xmlns:w="http://schemas.openxmlformats.org/wordprocessingml/2006/main" xmlns:w14="http://schemas.microsoft.com/office/word/2010/wordml" xmlns:w15="http://schemas.microsoft.com/office/word/2012/wordml" xmlns:w16se="http://schemas.microsoft.com/office/word/2015/wordml/symex" xmlns:wpg="http://schemas.microsoft.com/office/word/2010/wordprocessingGroup" xmlns:wpi="http://schemas.microsoft.com/office/word/2010/wordprocessingInk" xmlns:wne="http://schemas.microsoft.com/office/word/2006/wordml" xmlns:wps="http://schemas.microsoft.com/office/word/2010/wordprocessingShape" mc:Ignorable="w14 w15 w16se wp14">
+<w:numbering xmlns:wpc="http://schemas.microsoft.com/office/word/2010/wordprocessingCanvas" xmlns:cx="http://schemas.microsoft.com/office/drawing/2014/chartex" xmlns:cx1="http://schemas.microsoft.com/office/drawing/2015/9/8/chartex" xmlns:cx2="http://schemas.microsoft.com/office/drawing/2015/10/21/chartex" xmlns:cx3="http://schemas.microsoft.com/office/drawing/2016/5/9/chartex" xmlns:cx4="http://schemas.microsoft.com/office/drawing/2016/5/10/chartex" xmlns:cx5="http://schemas.microsoft.com/office/drawing/2016/5/11/chartex" xmlns:cx6="http://schemas.microsoft.com/office/drawing/2016/5/12/chartex" xmlns:cx7="http://schemas.microsoft.com/office/drawing/2016/5/13/chartex" xmlns:cx8="http://schemas.microsoft.com/office/drawing/2016/5/14/chartex" xmlns:mc="http://schemas.openxmlformats.org/markup-compatibility/2006" xmlns:aink="http://schemas.microsoft.com/office/drawing/2016/ink" xmlns:am3d="http://schemas.microsoft.com/office/drawing/2017/model3d" xmlns:o="urn:schemas-microsoft-com:office:office" xmlns:r="http://schemas.openxmlformats.org/officeDocument/2006/relationships" xmlns:m="http://schemas.openxmlformats.org/officeDocument/2006/math" xmlns:v="urn:schemas-microsoft-com:vml" xmlns:wp14="http://schemas.microsoft.com/office/word/2010/wordprocessingDrawing" xmlns:wp="http://schemas.openxmlformats.org/drawingml/2006/wordprocessingDrawing" xmlns:w10="urn:schemas-microsoft-com:office:word" xmlns:w="http://schemas.openxmlformats.org/wordprocessingml/2006/main" xmlns:w14="http://schemas.microsoft.com/office/word/2010/wordml" xmlns:w15="http://schemas.microsoft.com/office/word/2012/wordml" xmlns:w16cex="http://schemas.microsoft.com/office/word/2018/wordml/cex" xmlns:w16cid="http://schemas.microsoft.com/office/word/2016/wordml/cid" xmlns:w16="http://schemas.microsoft.com/office/word/2018/wordml" xmlns:w16sdtdh="http://schemas.microsoft.com/office/word/2020/wordml/sdtdatahash" xmlns:w16se="http://schemas.microsoft.com/office/word/2015/wordml/symex" xmlns:wpg="http://schemas.microsoft.com/office/word/2010/wordprocessingGroup" xmlns:wpi="http://schemas.microsoft.com/office/word/2010/wordprocessingInk" xmlns:wne="http://schemas.microsoft.com/office/word/2006/wordml" xmlns:wps="http://schemas.microsoft.com/office/word/2010/wordprocessingShape" mc:Ignorable="w14 w15 w16se w16cid w16 w16cex w16sdtdh wp14">
   <w:numPicBullet w:numPicBulletId="0">
     <w:pict>
       <v:shapetype id="_x0000_t75" coordsize="21600,21600" o:spt="75" o:preferrelative="t" path="m@4@5l@4@11@9@11@9@5xe" filled="f" stroked="f">
@@ -1262,7 +1263,7 @@
         <v:path o:extrusionok="f" gradientshapeok="t" o:connecttype="rect"/>
         <o:lock v:ext="edit" aspectratio="t"/>
       </v:shapetype>
-      <v:shape id="_x0000_i1054" type="#_x0000_t75" style="width:12.15pt;height:12.15pt" o:bullet="t">
+      <v:shape id="_x0000_i1071" type="#_x0000_t75" style="width:12pt;height:12pt" o:bullet="t">
         <v:imagedata r:id="rId1" o:title="BD10263_"/>
       </v:shape>
     </w:pict>
@@ -2671,7 +2672,7 @@
 </file>
 
 <file path=word/styles.xml><?xml version="1.0" encoding="utf-8"?>
-<w:styles xmlns:mc="http://schemas.openxmlformats.org/markup-compatibility/2006" xmlns:r="http://schemas.openxmlformats.org/officeDocument/2006/relationships" xmlns:w="http://schemas.openxmlformats.org/wordprocessingml/2006/main" xmlns:w14="http://schemas.microsoft.com/office/word/2010/wordml" xmlns:w15="http://schemas.microsoft.com/office/word/2012/wordml" xmlns:w16se="http://schemas.microsoft.com/office/word/2015/wordml/symex" mc:Ignorable="w14 w15 w16se">
+<w:styles xmlns:mc="http://schemas.openxmlformats.org/markup-compatibility/2006" xmlns:r="http://schemas.openxmlformats.org/officeDocument/2006/relationships" xmlns:w="http://schemas.openxmlformats.org/wordprocessingml/2006/main" xmlns:w14="http://schemas.microsoft.com/office/word/2010/wordml" xmlns:w15="http://schemas.microsoft.com/office/word/2012/wordml" xmlns:w16cex="http://schemas.microsoft.com/office/word/2018/wordml/cex" xmlns:w16cid="http://schemas.microsoft.com/office/word/2016/wordml/cid" xmlns:w16="http://schemas.microsoft.com/office/word/2018/wordml" xmlns:w16sdtdh="http://schemas.microsoft.com/office/word/2020/wordml/sdtdatahash" xmlns:w16se="http://schemas.microsoft.com/office/word/2015/wordml/symex" mc:Ignorable="w14 w15 w16se w16cid w16 w16cex w16sdtdh">
   <w:docDefaults>
     <w:rPrDefault>
       <w:rPr>
@@ -2683,7 +2684,7 @@
     </w:rPrDefault>
     <w:pPrDefault/>
   </w:docDefaults>
-  <w:latentStyles w:defLockedState="0" w:defUIPriority="0" w:defSemiHidden="0" w:defUnhideWhenUsed="0" w:defQFormat="0" w:count="371">
+  <w:latentStyles w:defLockedState="0" w:defUIPriority="0" w:defSemiHidden="0" w:defUnhideWhenUsed="0" w:defQFormat="0" w:count="376">
     <w:lsdException w:name="Normal" w:qFormat="1"/>
     <w:lsdException w:name="heading 1" w:qFormat="1"/>
     <w:lsdException w:name="heading 2" w:qFormat="1"/>
@@ -2783,7 +2784,6 @@
     <w:lsdException w:name="HTML Sample" w:semiHidden="1" w:unhideWhenUsed="1"/>
     <w:lsdException w:name="HTML Typewriter" w:semiHidden="1" w:unhideWhenUsed="1"/>
     <w:lsdException w:name="HTML Variable" w:semiHidden="1" w:unhideWhenUsed="1"/>
-    <w:lsdException w:name="Normal Table" w:semiHidden="1" w:unhideWhenUsed="1"/>
     <w:lsdException w:name="annotation subject" w:semiHidden="1" w:unhideWhenUsed="1"/>
     <w:lsdException w:name="No List" w:semiHidden="1" w:uiPriority="99" w:unhideWhenUsed="1"/>
     <w:lsdException w:name="Outline List 1" w:semiHidden="1" w:unhideWhenUsed="1"/>
@@ -2826,11 +2826,8 @@
     <w:lsdException w:name="Table Contemporary" w:semiHidden="1" w:unhideWhenUsed="1"/>
     <w:lsdException w:name="Table Elegant" w:semiHidden="1" w:unhideWhenUsed="1"/>
     <w:lsdException w:name="Table Professional" w:semiHidden="1" w:unhideWhenUsed="1"/>
-    <w:lsdException w:name="Table Subtle 1" w:semiHidden="1" w:unhideWhenUsed="1"/>
     <w:lsdException w:name="Table Subtle 2" w:semiHidden="1" w:unhideWhenUsed="1"/>
     <w:lsdException w:name="Table Web 1" w:semiHidden="1" w:unhideWhenUsed="1"/>
-    <w:lsdException w:name="Table Web 2" w:semiHidden="1" w:unhideWhenUsed="1"/>
-    <w:lsdException w:name="Table Web 3" w:semiHidden="1" w:unhideWhenUsed="1"/>
     <w:lsdException w:name="Balloon Text" w:semiHidden="1" w:unhideWhenUsed="1"/>
     <w:lsdException w:name="Table Theme" w:semiHidden="1" w:unhideWhenUsed="1"/>
     <w:lsdException w:name="Placeholder Text" w:semiHidden="1" w:uiPriority="99"/>
@@ -3048,6 +3045,11 @@
     <w:lsdException w:name="List Table 5 Dark Accent 6" w:uiPriority="50"/>
     <w:lsdException w:name="List Table 6 Colorful Accent 6" w:uiPriority="51"/>
     <w:lsdException w:name="List Table 7 Colorful Accent 6" w:uiPriority="52"/>
+    <w:lsdException w:name="Mention" w:semiHidden="1" w:uiPriority="99" w:unhideWhenUsed="1"/>
+    <w:lsdException w:name="Smart Hyperlink" w:semiHidden="1" w:uiPriority="99" w:unhideWhenUsed="1"/>
+    <w:lsdException w:name="Hashtag" w:semiHidden="1" w:uiPriority="99" w:unhideWhenUsed="1"/>
+    <w:lsdException w:name="Unresolved Mention" w:semiHidden="1" w:uiPriority="99" w:unhideWhenUsed="1"/>
+    <w:lsdException w:name="Smart Link" w:semiHidden="1" w:uiPriority="99" w:unhideWhenUsed="1"/>
   </w:latentStyles>
   <w:style w:type="paragraph" w:default="1" w:styleId="Normal">
     <w:name w:val="Normal"/>

</xml_diff>